<commit_message>
Uploaded assignments and data for CB 1-2
</commit_message>
<xml_diff>
--- a/Quizzes/Quiz CB1-1.docx
+++ b/Quizzes/Quiz CB1-1.docx
@@ -15,6 +15,7 @@
           <w:lang w:bidi="he-IL"/>
         </w:rPr>
       </w:pPr>
+      <w:proofErr w:type="gramStart"/>
       <w:r>
         <w:rPr>
           <w:b/>
@@ -35,7 +36,19 @@
           <w:szCs w:val="36"/>
           <w:lang w:bidi="he-IL"/>
         </w:rPr>
-        <w:t>[1] – Why We Do It Quiz</w:t>
+        <w:t>[</w:t>
+      </w:r>
+      <w:proofErr w:type="gramEnd"/>
+      <w:r>
+        <w:rPr>
+          <w:b/>
+          <w:bCs/>
+          <w:color w:val="000000"/>
+          <w:sz w:val="36"/>
+          <w:szCs w:val="36"/>
+          <w:lang w:bidi="he-IL"/>
+        </w:rPr>
+        <w:t>1] – Why We Do It Quiz</w:t>
       </w:r>
       <w:r>
         <w:rPr>
@@ -77,17 +90,8 @@
       <w:r>
         <w:t xml:space="preserve">They can bias the results, distorting the effects of the conditions or making the effects impossible to isolate. </w:t>
       </w:r>
-    </w:p>
-    <w:p>
-      <w:pPr>
-        <w:autoSpaceDE w:val="0"/>
-        <w:autoSpaceDN w:val="0"/>
-        <w:adjustRightInd w:val="0"/>
-        <w:ind w:left="720"/>
-      </w:pPr>
-      <w:r>
-        <w:t>What does this look like???</w:t>
-      </w:r>
+      <w:bookmarkStart w:id="0" w:name="_GoBack"/>
+      <w:bookmarkEnd w:id="0"/>
     </w:p>
     <w:p>
       <w:pPr>
@@ -138,8 +142,6 @@
       <w:r>
         <w:t xml:space="preserve">Sort units into groups, subdivide into smaller groups, reuse subjects or chunks several times. </w:t>
       </w:r>
-      <w:bookmarkStart w:id="0" w:name="_GoBack"/>
-      <w:bookmarkEnd w:id="0"/>
     </w:p>
     <w:p>
       <w:pPr>
@@ -3798,6 +3800,7 @@
     <w:lsdException w:name="Strong" w:qFormat="1"/>
     <w:lsdException w:name="Emphasis" w:qFormat="1"/>
     <w:lsdException w:name="HTML Typewriter" w:semiHidden="1" w:unhideWhenUsed="1"/>
+    <w:lsdException w:name="Normal Table" w:semiHidden="1" w:unhideWhenUsed="1"/>
     <w:lsdException w:name="Outline List 2" w:semiHidden="1" w:unhideWhenUsed="1"/>
     <w:lsdException w:name="Outline List 3" w:semiHidden="1" w:unhideWhenUsed="1"/>
     <w:lsdException w:name="Table Simple 1" w:semiHidden="1" w:unhideWhenUsed="1"/>
@@ -3840,8 +3843,10 @@
     <w:lsdException w:name="Table Subtle 1" w:semiHidden="1" w:unhideWhenUsed="1"/>
     <w:lsdException w:name="Table Subtle 2" w:semiHidden="1" w:unhideWhenUsed="1"/>
     <w:lsdException w:name="Table Web 1" w:semiHidden="1" w:unhideWhenUsed="1"/>
+    <w:lsdException w:name="Table Web 2" w:semiHidden="1" w:unhideWhenUsed="1"/>
     <w:lsdException w:name="Table Web 3" w:semiHidden="1" w:unhideWhenUsed="1"/>
     <w:lsdException w:name="Balloon Text" w:semiHidden="1" w:unhideWhenUsed="1"/>
+    <w:lsdException w:name="Table Theme" w:semiHidden="1" w:unhideWhenUsed="1"/>
     <w:lsdException w:name="Placeholder Text" w:semiHidden="1" w:uiPriority="99"/>
     <w:lsdException w:name="No Spacing" w:uiPriority="1" w:qFormat="1"/>
     <w:lsdException w:name="Light Shading" w:uiPriority="60"/>

</xml_diff>